<commit_message>
project almost done. Check report
</commit_message>
<xml_diff>
--- a/submission/Report_project2.docx
+++ b/submission/Report_project2.docx
@@ -52,198 +52,7 @@
     <w:p>
       <w:pPr>
         <w:pStyle w:val="Normal"/>
-        <w:rPr>
-          <w:rFonts w:ascii="Times New Roman" w:hAnsi="Times New Roman" w:eastAsia="Times New Roman" w:cs="Times New Roman"/>
-          <w:sz w:val="20"/>
-          <w:szCs w:val="20"/>
-          <w:lang w:val="en-US"/>
-        </w:rPr>
-      </w:pPr>
-      <w:r>
-        <w:rPr>
-          <w:rFonts w:eastAsia="Times New Roman" w:cs="Times New Roman" w:ascii="Times New Roman" w:hAnsi="Times New Roman"/>
-          <w:sz w:val="20"/>
-          <w:szCs w:val="20"/>
-          <w:lang w:val="en-US"/>
-        </w:rPr>
-        <w:t>Variables: Turmas,aulas</w:t>
-      </w:r>
-    </w:p>
-    <w:p>
-      <w:pPr>
-        <w:pStyle w:val="Normal"/>
-        <w:rPr>
-          <w:rFonts w:ascii="Times New Roman" w:hAnsi="Times New Roman" w:eastAsia="Times New Roman" w:cs="Times New Roman"/>
-          <w:sz w:val="20"/>
-          <w:szCs w:val="20"/>
-          <w:lang w:val="en-US"/>
-        </w:rPr>
-      </w:pPr>
-      <w:r>
-        <w:rPr>
-          <w:rFonts w:eastAsia="Times New Roman" w:cs="Times New Roman" w:ascii="Times New Roman" w:hAnsi="Times New Roman"/>
-          <w:sz w:val="20"/>
-          <w:szCs w:val="20"/>
-          <w:lang w:val="en-US"/>
-        </w:rPr>
-        <w:t>Domains: {dia da semana, Hora, Sala</w:t>
-      </w:r>
-      <w:bookmarkStart w:id="0" w:name="_GoBack"/>
-      <w:bookmarkEnd w:id="0"/>
-      <w:r>
-        <w:rPr>
-          <w:rFonts w:eastAsia="Times New Roman" w:cs="Times New Roman" w:ascii="Times New Roman" w:hAnsi="Times New Roman"/>
-          <w:sz w:val="20"/>
-          <w:szCs w:val="20"/>
-          <w:lang w:val="en-US"/>
-        </w:rPr>
-        <w:t>}Concatenação</w:t>
-      </w:r>
-    </w:p>
-    <w:p>
-      <w:pPr>
-        <w:pStyle w:val="Normal"/>
-        <w:rPr>
-          <w:rFonts w:ascii="Times New Roman" w:hAnsi="Times New Roman" w:eastAsia="Times New Roman" w:cs="Times New Roman"/>
-          <w:sz w:val="20"/>
-          <w:szCs w:val="20"/>
-          <w:lang w:val="en-US"/>
-        </w:rPr>
-      </w:pPr>
-      <w:r>
-        <w:rPr>
-          <w:rFonts w:eastAsia="Times New Roman" w:cs="Times New Roman" w:ascii="Times New Roman" w:hAnsi="Times New Roman"/>
-          <w:sz w:val="20"/>
-          <w:szCs w:val="20"/>
-          <w:lang w:val="en-US"/>
-        </w:rPr>
-        <w:t>Constraints: A mesma turma não pode ter aulas à mesma hora</w:t>
-      </w:r>
-    </w:p>
-    <w:p>
-      <w:pPr>
-        <w:pStyle w:val="Normal"/>
-        <w:rPr>
-          <w:rFonts w:ascii="Times New Roman" w:hAnsi="Times New Roman" w:eastAsia="Times New Roman" w:cs="Times New Roman"/>
-          <w:sz w:val="20"/>
-          <w:szCs w:val="20"/>
-          <w:lang w:val="en-US"/>
-        </w:rPr>
-      </w:pPr>
-      <w:r>
-        <w:rPr>
-          <w:rFonts w:eastAsia="Times New Roman" w:cs="Times New Roman" w:ascii="Times New Roman" w:hAnsi="Times New Roman"/>
-          <w:sz w:val="20"/>
-          <w:szCs w:val="20"/>
-          <w:lang w:val="en-US"/>
-        </w:rPr>
-        <w:tab/>
-        <w:t xml:space="preserve">      A mesma sala não pode ter aulas ao mesmo tempo</w:t>
-      </w:r>
-    </w:p>
-    <w:p>
-      <w:pPr>
-        <w:pStyle w:val="Normal"/>
-        <w:rPr>
-          <w:rFonts w:ascii="Times New Roman" w:hAnsi="Times New Roman" w:eastAsia="Times New Roman" w:cs="Times New Roman"/>
-          <w:sz w:val="20"/>
-          <w:szCs w:val="20"/>
-          <w:lang w:val="en-US"/>
-        </w:rPr>
-      </w:pPr>
-      <w:r>
-        <w:rPr>
-          <w:rFonts w:eastAsia="Times New Roman" w:cs="Times New Roman" w:ascii="Times New Roman" w:hAnsi="Times New Roman"/>
-          <w:sz w:val="20"/>
-          <w:szCs w:val="20"/>
-          <w:lang w:val="en-US"/>
-        </w:rPr>
-        <w:tab/>
-        <w:t xml:space="preserve">      A mesma disciplina não pode ter aulas do mesmo tipo no mesmo dia</w:t>
-      </w:r>
-    </w:p>
-    <w:p>
-      <w:pPr>
-        <w:pStyle w:val="Normal"/>
-        <w:rPr/>
-      </w:pPr>
-      <w:r>
-        <w:rPr>
-          <w:rFonts w:eastAsia="Times New Roman" w:cs="Times New Roman" w:ascii="Times New Roman" w:hAnsi="Times New Roman"/>
-          <w:sz w:val="20"/>
-          <w:szCs w:val="20"/>
-          <w:lang w:val="en-US"/>
-        </w:rPr>
-        <w:tab/>
-        <w:t xml:space="preserve">      A primeira aula do mesmo tipo tem de acontecer primeiro que a segunda</w:t>
-      </w:r>
-    </w:p>
-    <w:p>
-      <w:pPr>
-        <w:pStyle w:val="Normal"/>
-        <w:rPr>
-          <w:rFonts w:ascii="Times New Roman" w:hAnsi="Times New Roman" w:eastAsia="Times New Roman" w:cs="Times New Roman"/>
-          <w:sz w:val="20"/>
-          <w:szCs w:val="20"/>
-          <w:lang w:val="en-US"/>
-        </w:rPr>
-      </w:pPr>
-      <w:r>
-        <w:rPr>
-          <w:rFonts w:eastAsia="Times New Roman" w:cs="Times New Roman" w:ascii="Times New Roman" w:hAnsi="Times New Roman"/>
-          <w:sz w:val="20"/>
-          <w:szCs w:val="20"/>
-          <w:lang w:val="en-US"/>
-        </w:rPr>
-      </w:r>
-    </w:p>
-    <w:p>
-      <w:pPr>
-        <w:pStyle w:val="Normal"/>
-        <w:rPr>
-          <w:rFonts w:ascii="Times New Roman" w:hAnsi="Times New Roman" w:eastAsia="Times New Roman" w:cs="Times New Roman"/>
-          <w:sz w:val="20"/>
-          <w:szCs w:val="20"/>
-          <w:lang w:val="en-US"/>
-        </w:rPr>
-      </w:pPr>
-      <w:r>
-        <w:rPr>
-          <w:rFonts w:eastAsia="Times New Roman" w:cs="Times New Roman" w:ascii="Times New Roman" w:hAnsi="Times New Roman"/>
-          <w:sz w:val="20"/>
-          <w:szCs w:val="20"/>
-          <w:lang w:val="en-US"/>
-        </w:rPr>
-      </w:r>
-    </w:p>
-    <w:p>
-      <w:pPr>
-        <w:pStyle w:val="Normal"/>
-        <w:rPr>
-          <w:rFonts w:ascii="Times New Roman" w:hAnsi="Times New Roman" w:eastAsia="Times New Roman" w:cs="Times New Roman"/>
-          <w:sz w:val="20"/>
-          <w:szCs w:val="20"/>
-          <w:lang w:val="en-US"/>
-        </w:rPr>
-      </w:pPr>
-      <w:r>
-        <w:rPr>
-          <w:rFonts w:eastAsia="Times New Roman" w:cs="Times New Roman" w:ascii="Times New Roman" w:hAnsi="Times New Roman"/>
-          <w:sz w:val="20"/>
-          <w:szCs w:val="20"/>
-          <w:lang w:val="en-US"/>
-        </w:rPr>
-      </w:r>
-    </w:p>
-    <w:p>
-      <w:pPr>
-        <w:pStyle w:val="Normal"/>
-        <w:rPr>
-          <w:rFonts w:ascii="Times New Roman" w:hAnsi="Times New Roman" w:eastAsia="Times New Roman" w:cs="Times New Roman"/>
-          <w:sz w:val="20"/>
-          <w:szCs w:val="20"/>
-          <w:lang w:val="en-US"/>
-        </w:rPr>
+        <w:rPr/>
       </w:pPr>
       <w:r>
         <w:rPr>
@@ -258,21 +67,52 @@
     <w:p>
       <w:pPr>
         <w:pStyle w:val="Normal"/>
-        <w:rPr>
-          <w:rFonts w:ascii="Times New Roman" w:hAnsi="Times New Roman" w:eastAsia="Times New Roman" w:cs="Times New Roman"/>
-          <w:sz w:val="20"/>
-          <w:szCs w:val="20"/>
-          <w:lang w:val="en-US"/>
-        </w:rPr>
-      </w:pPr>
-      <w:r>
-        <w:rPr>
-          <w:rFonts w:eastAsia="Times New Roman" w:cs="Times New Roman" w:ascii="Times New Roman" w:hAnsi="Times New Roman"/>
-          <w:sz w:val="20"/>
-          <w:szCs w:val="20"/>
-          <w:lang w:val="en-US"/>
-        </w:rPr>
-        <w:t>Variable example from the testfile below: ‘MEEC,MEAer,|IASD,T,1’</w:t>
+        <w:rPr/>
+      </w:pPr>
+      <w:r>
+        <w:rPr>
+          <w:rFonts w:eastAsia="Times New Roman" w:cs="Times New Roman" w:ascii="Times New Roman" w:hAnsi="Times New Roman"/>
+          <w:sz w:val="20"/>
+          <w:szCs w:val="20"/>
+          <w:lang w:val="en-US"/>
+        </w:rPr>
+        <w:t>Variable example from the</w:t>
+      </w:r>
+      <w:r>
+        <w:rPr>
+          <w:rFonts w:eastAsia="Times New Roman" w:cs="Times New Roman" w:ascii="Times New Roman" w:hAnsi="Times New Roman"/>
+          <w:sz w:val="20"/>
+          <w:szCs w:val="20"/>
+          <w:lang w:val="en-US"/>
+        </w:rPr>
+        <w:t xml:space="preserve"> inpu</w:t>
+      </w:r>
+      <w:r>
+        <w:rPr>
+          <w:rFonts w:eastAsia="Times New Roman" w:cs="Times New Roman" w:ascii="Times New Roman" w:hAnsi="Times New Roman"/>
+          <w:sz w:val="20"/>
+          <w:szCs w:val="20"/>
+          <w:lang w:val="en-US"/>
+        </w:rPr>
+        <w:t xml:space="preserve">t file </w:t>
+      </w:r>
+      <w:r>
+        <w:rPr>
+          <w:rFonts w:eastAsia="Times New Roman" w:cs="Times New Roman" w:ascii="Times New Roman" w:hAnsi="Times New Roman"/>
+          <w:sz w:val="20"/>
+          <w:szCs w:val="20"/>
+          <w:lang w:val="en-US"/>
+        </w:rPr>
+        <w:t>at the bottom:</w:t>
+      </w:r>
+      <w:r>
+        <w:rPr>
+          <w:rFonts w:eastAsia="Times New Roman" w:cs="Times New Roman" w:ascii="Times New Roman" w:hAnsi="Times New Roman"/>
+          <w:sz w:val="20"/>
+          <w:szCs w:val="20"/>
+          <w:lang w:val="en-US"/>
+        </w:rPr>
+        <w:t xml:space="preserve">  ‘MEEC,MEAer,|IASD,T,1’</w:t>
       </w:r>
     </w:p>
     <w:p>
@@ -337,111 +177,191 @@
     <w:p>
       <w:pPr>
         <w:pStyle w:val="Normal"/>
-        <w:rPr>
-          <w:rFonts w:ascii="Times New Roman" w:hAnsi="Times New Roman" w:eastAsia="Times New Roman" w:cs="Times New Roman"/>
-          <w:sz w:val="20"/>
-          <w:szCs w:val="20"/>
-          <w:lang w:val="en-US"/>
-        </w:rPr>
-      </w:pPr>
-      <w:r>
-        <w:rPr>
-          <w:rFonts w:eastAsia="Times New Roman" w:cs="Times New Roman" w:ascii="Times New Roman" w:hAnsi="Times New Roman"/>
-          <w:sz w:val="20"/>
-          <w:szCs w:val="20"/>
-          <w:lang w:val="en-US"/>
-        </w:rPr>
-        <w:t>Domain example from the testfile below: MEEC,MEAer,|IASD,T,1: [‘Mon,8|EA1’, ‘Mon,8|EA2’, ‘Tue,8|EA1’, … , ‘Thu,10|EA2’]</w:t>
-      </w:r>
-    </w:p>
-    <w:p>
-      <w:pPr>
-        <w:pStyle w:val="Normal"/>
-        <w:rPr>
-          <w:rFonts w:ascii="Times New Roman" w:hAnsi="Times New Roman" w:eastAsia="Times New Roman" w:cs="Times New Roman"/>
-          <w:sz w:val="20"/>
-          <w:szCs w:val="20"/>
-          <w:lang w:val="en-US"/>
-        </w:rPr>
-      </w:pPr>
-      <w:r>
-        <w:rPr>
-          <w:rFonts w:eastAsia="Times New Roman" w:cs="Times New Roman" w:ascii="Times New Roman" w:hAnsi="Times New Roman"/>
-          <w:sz w:val="20"/>
-          <w:szCs w:val="20"/>
-          <w:lang w:val="en-US"/>
-        </w:rPr>
-      </w:r>
-    </w:p>
-    <w:p>
-      <w:pPr>
-        <w:pStyle w:val="Normal"/>
-        <w:rPr>
-          <w:rFonts w:ascii="Times New Roman" w:hAnsi="Times New Roman" w:eastAsia="Times New Roman" w:cs="Times New Roman"/>
-          <w:sz w:val="20"/>
-          <w:szCs w:val="20"/>
-          <w:lang w:val="en-US"/>
-        </w:rPr>
-      </w:pPr>
-      <w:r>
-        <w:rPr>
-          <w:rFonts w:eastAsia="Times New Roman" w:cs="Times New Roman" w:ascii="Times New Roman" w:hAnsi="Times New Roman"/>
-          <w:sz w:val="20"/>
-          <w:szCs w:val="20"/>
-          <w:lang w:val="en-US"/>
-        </w:rPr>
-        <w:t>Constraints binárias, fully connected. Constraints unárias.</w:t>
-      </w:r>
-    </w:p>
-    <w:p>
-      <w:pPr>
-        <w:pStyle w:val="Normal"/>
-        <w:rPr>
-          <w:rFonts w:ascii="Times New Roman" w:hAnsi="Times New Roman" w:eastAsia="Times New Roman" w:cs="Times New Roman"/>
-          <w:sz w:val="20"/>
-          <w:szCs w:val="20"/>
-          <w:lang w:val="en-US"/>
-        </w:rPr>
-      </w:pPr>
-      <w:r>
-        <w:rPr>
-          <w:rFonts w:eastAsia="Times New Roman" w:cs="Times New Roman" w:ascii="Times New Roman" w:hAnsi="Times New Roman"/>
-          <w:sz w:val="20"/>
-          <w:szCs w:val="20"/>
-          <w:lang w:val="en-US"/>
-        </w:rPr>
-        <w:t>The constraints of the CSP considered were:</w:t>
-      </w:r>
-    </w:p>
-    <w:p>
-      <w:pPr>
-        <w:pStyle w:val="Normal"/>
-        <w:rPr>
-          <w:rFonts w:ascii="Times New Roman" w:hAnsi="Times New Roman" w:eastAsia="Times New Roman" w:cs="Times New Roman"/>
-          <w:sz w:val="20"/>
-          <w:szCs w:val="20"/>
-          <w:lang w:val="en-US"/>
-        </w:rPr>
-      </w:pPr>
-      <w:r>
-        <w:rPr>
-          <w:rFonts w:eastAsia="Times New Roman" w:cs="Times New Roman" w:ascii="Times New Roman" w:hAnsi="Times New Roman"/>
-          <w:sz w:val="20"/>
-          <w:szCs w:val="20"/>
-          <w:lang w:val="en-US"/>
-        </w:rPr>
-        <w:t>- Two weekly classes cannot occur at the same timetable slot in the same room.</w:t>
-      </w:r>
-    </w:p>
-    <w:p>
-      <w:pPr>
-        <w:pStyle w:val="Normal"/>
-        <w:rPr>
-          <w:rFonts w:ascii="Times New Roman" w:hAnsi="Times New Roman" w:eastAsia="Times New Roman" w:cs="Times New Roman"/>
-          <w:sz w:val="20"/>
-          <w:szCs w:val="20"/>
-          <w:lang w:val="en-US"/>
-        </w:rPr>
+        <w:rPr/>
+      </w:pPr>
+      <w:r>
+        <w:rPr>
+          <w:rFonts w:eastAsia="Times New Roman" w:cs="Times New Roman" w:ascii="Times New Roman" w:hAnsi="Times New Roman"/>
+          <w:sz w:val="20"/>
+          <w:szCs w:val="20"/>
+          <w:lang w:val="en-US"/>
+        </w:rPr>
+        <w:t xml:space="preserve">Domain example from the </w:t>
+      </w:r>
+      <w:r>
+        <w:rPr>
+          <w:rFonts w:eastAsia="Times New Roman" w:cs="Times New Roman" w:ascii="Times New Roman" w:hAnsi="Times New Roman"/>
+          <w:sz w:val="20"/>
+          <w:szCs w:val="20"/>
+          <w:lang w:val="en-US"/>
+        </w:rPr>
+        <w:t xml:space="preserve">example input </w:t>
+      </w:r>
+      <w:r>
+        <w:rPr>
+          <w:rFonts w:eastAsia="Times New Roman" w:cs="Times New Roman" w:ascii="Times New Roman" w:hAnsi="Times New Roman"/>
+          <w:sz w:val="20"/>
+          <w:szCs w:val="20"/>
+          <w:lang w:val="en-US"/>
+        </w:rPr>
+        <w:t xml:space="preserve">file </w:t>
+      </w:r>
+      <w:r>
+        <w:rPr>
+          <w:rFonts w:eastAsia="Times New Roman" w:cs="Times New Roman" w:ascii="Times New Roman" w:hAnsi="Times New Roman"/>
+          <w:sz w:val="20"/>
+          <w:szCs w:val="20"/>
+          <w:lang w:val="en-US"/>
+        </w:rPr>
+        <w:t>at the bottom:</w:t>
+      </w:r>
+      <w:r>
+        <w:rPr>
+          <w:rFonts w:eastAsia="Times New Roman" w:cs="Times New Roman" w:ascii="Times New Roman" w:hAnsi="Times New Roman"/>
+          <w:sz w:val="20"/>
+          <w:szCs w:val="20"/>
+          <w:lang w:val="en-US"/>
+        </w:rPr>
+        <w:t xml:space="preserve"> MEEC,MEAer,|IASD,T,1: [‘Mon,8|EA1’, ‘Mon,8|EA2’, ‘Tue,8|EA1’, … , ‘Thu,10|EA2’]</w:t>
+      </w:r>
+    </w:p>
+    <w:p>
+      <w:pPr>
+        <w:pStyle w:val="Normal"/>
+        <w:rPr>
+          <w:rFonts w:ascii="Times New Roman" w:hAnsi="Times New Roman" w:eastAsia="Times New Roman" w:cs="Times New Roman"/>
+          <w:sz w:val="20"/>
+          <w:szCs w:val="20"/>
+          <w:lang w:val="en-US"/>
+        </w:rPr>
+      </w:pPr>
+      <w:r>
+        <w:rPr>
+          <w:rFonts w:eastAsia="Times New Roman" w:cs="Times New Roman" w:ascii="Times New Roman" w:hAnsi="Times New Roman"/>
+          <w:sz w:val="20"/>
+          <w:szCs w:val="20"/>
+          <w:lang w:val="en-US"/>
+        </w:rPr>
+      </w:r>
+    </w:p>
+    <w:p>
+      <w:pPr>
+        <w:pStyle w:val="Normal"/>
+        <w:rPr/>
+      </w:pPr>
+      <w:r>
+        <w:rPr>
+          <w:rFonts w:eastAsia="Times New Roman" w:cs="Times New Roman" w:ascii="Times New Roman" w:hAnsi="Times New Roman"/>
+          <w:sz w:val="20"/>
+          <w:szCs w:val="20"/>
+          <w:lang w:val="en-US"/>
+        </w:rPr>
+        <w:t>T</w:t>
+      </w:r>
+      <w:r>
+        <w:rPr>
+          <w:rFonts w:eastAsia="Times New Roman" w:cs="Times New Roman" w:ascii="Times New Roman" w:hAnsi="Times New Roman"/>
+          <w:sz w:val="20"/>
+          <w:szCs w:val="20"/>
+          <w:lang w:val="en-US"/>
+        </w:rPr>
+        <w:t>he constraints of the CSP considered were binary constraints, unary constraints and global constraints. (CONFIRMAR ESTA 1ª FRASE COM O RESTO, GLOBAL?). The constraint graph is fully connected, all the variables have binary constraints with all the remaining variables.</w:t>
+      </w:r>
+    </w:p>
+    <w:p>
+      <w:pPr>
+        <w:pStyle w:val="Normal"/>
+        <w:rPr/>
+      </w:pPr>
+      <w:r>
+        <w:rPr>
+          <w:rFonts w:eastAsia="Times New Roman" w:cs="Times New Roman" w:ascii="Times New Roman" w:hAnsi="Times New Roman"/>
+          <w:sz w:val="20"/>
+          <w:szCs w:val="20"/>
+          <w:lang w:val="en-US"/>
+        </w:rPr>
+        <w:t>Constraints implemented:</w:t>
+      </w:r>
+    </w:p>
+    <w:p>
+      <w:pPr>
+        <w:pStyle w:val="Normal"/>
+        <w:rPr/>
+      </w:pPr>
+      <w:r>
+        <w:rPr>
+          <w:rFonts w:eastAsia="Times New Roman" w:cs="Times New Roman" w:ascii="Times New Roman" w:hAnsi="Times New Roman"/>
+          <w:sz w:val="20"/>
+          <w:szCs w:val="20"/>
+          <w:lang w:val="en-US"/>
+        </w:rPr>
+        <w:t xml:space="preserve">- Two </w:t>
+      </w:r>
+      <w:r>
+        <w:rPr>
+          <w:rFonts w:eastAsia="Times New Roman" w:cs="Times New Roman" w:ascii="Times New Roman" w:hAnsi="Times New Roman"/>
+          <w:sz w:val="20"/>
+          <w:szCs w:val="20"/>
+          <w:lang w:val="en-US"/>
+        </w:rPr>
+        <w:t xml:space="preserve">different </w:t>
+      </w:r>
+      <w:r>
+        <w:rPr>
+          <w:rFonts w:eastAsia="Times New Roman" w:cs="Times New Roman" w:ascii="Times New Roman" w:hAnsi="Times New Roman"/>
+          <w:sz w:val="20"/>
+          <w:szCs w:val="20"/>
+          <w:lang w:val="en-US"/>
+        </w:rPr>
+        <w:t xml:space="preserve">weekly classes cannot occur at the same timetable slot in the same room. </w:t>
+      </w:r>
+      <w:r>
+        <w:rPr>
+          <w:rFonts w:eastAsia="Times New Roman" w:cs="Times New Roman" w:ascii="Times New Roman" w:hAnsi="Times New Roman"/>
+          <w:sz w:val="20"/>
+          <w:szCs w:val="20"/>
+          <w:lang w:val="en-US"/>
+        </w:rPr>
+        <w:t>(Binary constraint)</w:t>
+      </w:r>
+    </w:p>
+    <w:p>
+      <w:pPr>
+        <w:pStyle w:val="Normal"/>
+        <w:rPr/>
+      </w:pPr>
+      <w:r>
+        <w:rPr>
+          <w:rFonts w:eastAsia="Times New Roman" w:cs="Times New Roman" w:ascii="Times New Roman" w:hAnsi="Times New Roman"/>
+          <w:sz w:val="20"/>
+          <w:szCs w:val="20"/>
+          <w:lang w:val="en-US"/>
+        </w:rPr>
+        <w:t xml:space="preserve">- Two </w:t>
+      </w:r>
+      <w:r>
+        <w:rPr>
+          <w:rFonts w:eastAsia="Times New Roman" w:cs="Times New Roman" w:ascii="Times New Roman" w:hAnsi="Times New Roman"/>
+          <w:sz w:val="20"/>
+          <w:szCs w:val="20"/>
+          <w:lang w:val="en-US"/>
+        </w:rPr>
+        <w:t xml:space="preserve">different </w:t>
+      </w:r>
+      <w:r>
+        <w:rPr>
+          <w:rFonts w:eastAsia="Times New Roman" w:cs="Times New Roman" w:ascii="Times New Roman" w:hAnsi="Times New Roman"/>
+          <w:sz w:val="20"/>
+          <w:szCs w:val="20"/>
+          <w:lang w:val="en-US"/>
+        </w:rPr>
+        <w:t>weekly classes of the same course cannot occur at the same timetable slot. (Binary constraint)</w:t>
+      </w:r>
+    </w:p>
+    <w:p>
+      <w:pPr>
+        <w:pStyle w:val="Normal"/>
+        <w:rPr/>
       </w:pPr>
       <w:r>
         <w:rPr>
@@ -452,73 +372,103 @@
         </w:rPr>
         <w:t xml:space="preserve">- </w:t>
       </w:r>
-    </w:p>
-    <w:p>
-      <w:pPr>
-        <w:pStyle w:val="Normal"/>
-        <w:rPr>
-          <w:rFonts w:ascii="Times New Roman" w:hAnsi="Times New Roman" w:eastAsia="Times New Roman" w:cs="Times New Roman"/>
-          <w:sz w:val="20"/>
-          <w:szCs w:val="20"/>
-          <w:lang w:val="en-US"/>
-        </w:rPr>
-      </w:pPr>
-      <w:r>
-        <w:rPr>
-          <w:rFonts w:eastAsia="Times New Roman" w:cs="Times New Roman" w:ascii="Times New Roman" w:hAnsi="Times New Roman"/>
-          <w:sz w:val="20"/>
-          <w:szCs w:val="20"/>
-          <w:lang w:val="en-US"/>
-        </w:rPr>
-      </w:r>
-    </w:p>
-    <w:p>
-      <w:pPr>
-        <w:pStyle w:val="Normal"/>
-        <w:rPr>
-          <w:rFonts w:ascii="Times New Roman" w:hAnsi="Times New Roman" w:eastAsia="Times New Roman" w:cs="Times New Roman"/>
-          <w:sz w:val="20"/>
-          <w:szCs w:val="20"/>
-          <w:lang w:val="en-US"/>
-        </w:rPr>
-      </w:pPr>
-      <w:r>
-        <w:rPr>
-          <w:rFonts w:eastAsia="Times New Roman" w:cs="Times New Roman" w:ascii="Times New Roman" w:hAnsi="Times New Roman"/>
-          <w:sz w:val="20"/>
-          <w:szCs w:val="20"/>
-          <w:lang w:val="en-US"/>
-        </w:rPr>
-      </w:r>
-    </w:p>
-    <w:p>
-      <w:pPr>
-        <w:pStyle w:val="Normal"/>
-        <w:rPr>
-          <w:rFonts w:ascii="Times New Roman" w:hAnsi="Times New Roman" w:eastAsia="Times New Roman" w:cs="Times New Roman"/>
-          <w:sz w:val="20"/>
-          <w:szCs w:val="20"/>
-          <w:lang w:val="en-US"/>
-        </w:rPr>
-      </w:pPr>
-      <w:r>
-        <w:rPr>
-          <w:rFonts w:eastAsia="Times New Roman" w:cs="Times New Roman" w:ascii="Times New Roman" w:hAnsi="Times New Roman"/>
-          <w:sz w:val="20"/>
-          <w:szCs w:val="20"/>
-          <w:lang w:val="en-US"/>
-        </w:rPr>
-      </w:r>
-    </w:p>
-    <w:p>
-      <w:pPr>
-        <w:pStyle w:val="Normal"/>
-        <w:rPr>
-          <w:rFonts w:ascii="Times New Roman" w:hAnsi="Times New Roman" w:eastAsia="Times New Roman" w:cs="Times New Roman"/>
-          <w:sz w:val="20"/>
-          <w:szCs w:val="20"/>
-          <w:lang w:val="en-US"/>
-        </w:rPr>
+      <w:r>
+        <w:rPr>
+          <w:rFonts w:eastAsia="Times New Roman" w:cs="Times New Roman" w:ascii="Times New Roman" w:hAnsi="Times New Roman"/>
+          <w:sz w:val="20"/>
+          <w:szCs w:val="20"/>
+          <w:lang w:val="en-US"/>
+        </w:rPr>
+        <w:t>The i-th weekly class of a course and kind cannot occur at the j weekdays, if j is smaller than i, being j an index that represents the weekdays, ie, a weekly class with index 2 cannot occur on Mondays, a weekly class with index 3 cannot occur on Mondays neither on Tuesdays, etc. (Unary constraint)</w:t>
+      </w:r>
+    </w:p>
+    <w:p>
+      <w:pPr>
+        <w:pStyle w:val="Normal"/>
+        <w:rPr/>
+      </w:pPr>
+      <w:r>
+        <w:rPr>
+          <w:rFonts w:eastAsia="Times New Roman" w:cs="Times New Roman" w:ascii="Times New Roman" w:hAnsi="Times New Roman"/>
+          <w:sz w:val="20"/>
+          <w:szCs w:val="20"/>
+          <w:lang w:val="en-US"/>
+        </w:rPr>
+        <w:t xml:space="preserve">- The (i+1)-th weekly class of a course and kind cannot </w:t>
+      </w:r>
+      <w:r>
+        <w:rPr>
+          <w:rFonts w:eastAsia="Times New Roman" w:cs="Times New Roman" w:ascii="Times New Roman" w:hAnsi="Times New Roman"/>
+          <w:sz w:val="20"/>
+          <w:szCs w:val="20"/>
+          <w:lang w:val="en-US"/>
+        </w:rPr>
+        <w:t>occur before or on the same weekday as the i-th weekly class of the same course and kind (Binary constraint)</w:t>
+      </w:r>
+    </w:p>
+    <w:p>
+      <w:pPr>
+        <w:pStyle w:val="Normal"/>
+        <w:rPr/>
+      </w:pPr>
+      <w:r>
+        <w:rPr>
+          <w:rFonts w:eastAsia="Times New Roman" w:cs="Times New Roman" w:ascii="Times New Roman" w:hAnsi="Times New Roman"/>
+          <w:sz w:val="20"/>
+          <w:szCs w:val="20"/>
+          <w:lang w:val="en-US"/>
+        </w:rPr>
+        <w:t>- A student class cannot have two different weekly classes at the same timetable slot. (Binary constraint)</w:t>
+      </w:r>
+    </w:p>
+    <w:p>
+      <w:pPr>
+        <w:pStyle w:val="Normal"/>
+        <w:rPr/>
+      </w:pPr>
+      <w:r>
+        <w:rPr>
+          <w:rFonts w:eastAsia="Times New Roman" w:cs="Times New Roman" w:ascii="Times New Roman" w:hAnsi="Times New Roman"/>
+          <w:sz w:val="20"/>
+          <w:szCs w:val="20"/>
+          <w:lang w:val="en-US"/>
+        </w:rPr>
+        <w:t>- The number of timetable slots available should be bigger than the maximum number of different weekly classes the student classes have. (Binary/Unary/Global constraint ?).</w:t>
+      </w:r>
+    </w:p>
+    <w:p>
+      <w:pPr>
+        <w:pStyle w:val="Normal"/>
+        <w:rPr/>
+      </w:pPr>
+      <w:r>
+        <w:rPr>
+          <w:rFonts w:eastAsia="Times New Roman" w:cs="Times New Roman" w:ascii="Times New Roman" w:hAnsi="Times New Roman"/>
+          <w:sz w:val="20"/>
+          <w:szCs w:val="20"/>
+          <w:lang w:val="en-US"/>
+        </w:rPr>
+        <w:t>- The hour of the latest class over all weekdays should be the minimum possible. To implemented this constraint the CSP problem ran several times, calculating the hour of the latest class over all weekdays in between runs and setting all the time slots that were larger or equal than the previous hour of the latest class over all weekdays found to unavailable (removing from the domains and running the backtracking algortihm again with shorter domains). (Unary constraint)</w:t>
+      </w:r>
+    </w:p>
+    <w:p>
+      <w:pPr>
+        <w:pStyle w:val="Normal"/>
+        <w:rPr>
+          <w:rFonts w:ascii="Times New Roman" w:hAnsi="Times New Roman" w:eastAsia="Times New Roman" w:cs="Times New Roman"/>
+          <w:sz w:val="20"/>
+          <w:szCs w:val="20"/>
+          <w:lang w:val="en-US"/>
+        </w:rPr>
+      </w:pPr>
+      <w:r>
+        <w:rPr/>
+      </w:r>
+    </w:p>
+    <w:p>
+      <w:pPr>
+        <w:pStyle w:val="Normal"/>
+        <w:rPr/>
       </w:pPr>
       <w:r>
         <w:rPr>
@@ -778,25 +728,7 @@
           <w:lang w:val="en-US"/>
         </w:rPr>
         <w:tab/>
-        <w:t xml:space="preserve">For the LCV is a complement to the variable selection heurist. Having the variable selected, the idea is to choose the domain element to branch that gives more possible options </w:t>
-      </w:r>
-      <w:r>
-        <w:rPr>
-          <w:rFonts w:eastAsia="Times New Roman" w:cs="Times New Roman" w:ascii="Times New Roman" w:hAnsi="Times New Roman"/>
-          <w:sz w:val="20"/>
-          <w:szCs w:val="20"/>
-          <w:lang w:val="en-US"/>
-        </w:rPr>
-        <w:t>t</w:t>
-      </w:r>
-      <w:r>
-        <w:rPr>
-          <w:rFonts w:eastAsia="Times New Roman" w:cs="Times New Roman" w:ascii="Times New Roman" w:hAnsi="Times New Roman"/>
-          <w:sz w:val="20"/>
-          <w:szCs w:val="20"/>
-          <w:lang w:val="en-US"/>
-        </w:rPr>
-        <w:t>o the next variables to be processed. This way, a single solution is found faster.</w:t>
+        <w:t>For the LCV is a complement to the variable selection heurist. Having the variable selected, the idea is to choose the domain element to branch that gives more possible options to the next variables to be processed. This way, a single solution is found faster.</w:t>
       </w:r>
     </w:p>
     <w:p>
@@ -958,7 +890,6 @@
     <w:rPrDefault>
       <w:rPr>
         <w:rFonts w:ascii="Cambria" w:hAnsi="Cambria" w:eastAsia="ＭＳ 明朝" w:cs="" w:asciiTheme="minorHAnsi" w:cstheme="minorBidi" w:eastAsiaTheme="minorEastAsia" w:hAnsiTheme="minorHAnsi"/>
-        <w:sz w:val="24"/>
         <w:szCs w:val="24"/>
         <w:lang w:val="pt-PT" w:eastAsia="en-US" w:bidi="ar-SA"/>
       </w:rPr>
@@ -1116,7 +1047,7 @@
     </w:pPr>
     <w:rPr>
       <w:rFonts w:ascii="Cambria" w:hAnsi="Cambria" w:eastAsia="ＭＳ 明朝" w:cs="" w:asciiTheme="minorHAnsi" w:cstheme="minorBidi" w:eastAsiaTheme="minorEastAsia" w:hAnsiTheme="minorHAnsi"/>
-      <w:color w:val="auto"/>
+      <w:color w:val="00000A"/>
       <w:sz w:val="24"/>
       <w:szCs w:val="24"/>
       <w:lang w:val="pt-PT" w:eastAsia="en-US" w:bidi="ar-SA"/>

</xml_diff>